<commit_message>
Version du 20 aout
</commit_message>
<xml_diff>
--- a/Rapport alternance.docx
+++ b/Rapport alternance.docx
@@ -9,10 +9,23 @@
     </w:p>
     <w:p>
       <w:r>
-        <w:t xml:space="preserve">BUT </w:t>
-      </w:r>
-      <w:r>
-        <w:t>Génie Electrique et Informatique Industrielle parcours Électricité et Maîtrise de l’Energie</w:t>
+        <w:t>BUT Génie Electrique et Informatique Industrielle</w:t>
+      </w:r>
+      <w:r>
+        <w:t> </w:t>
+      </w:r>
+    </w:p>
+    <w:p>
+      <w:r>
+        <w:t>P</w:t>
+      </w:r>
+      <w:r>
+        <w:t>arcours Électricité et Maîtrise de l’Energie</w:t>
+      </w:r>
+    </w:p>
+    <w:p>
+      <w:r>
+        <w:t>Apprenti électricien bâtiment industriel</w:t>
       </w:r>
     </w:p>
     <w:p>
@@ -24,7 +37,6 @@
     <w:p/>
     <w:p/>
     <w:p/>
-    <w:p/>
     <w:p>
       <w:pPr>
         <w:pStyle w:val="Titre"/>
@@ -48,7 +60,7 @@
           <w:noProof/>
         </w:rPr>
         <w:drawing>
-          <wp:inline distT="0" distB="0" distL="0" distR="0" wp14:anchorId="445E0162" wp14:editId="3F42B854">
+          <wp:inline distT="0" distB="0" distL="0" distR="0" wp14:anchorId="445E0162" wp14:editId="09BCA157">
             <wp:extent cx="4693160" cy="3124862"/>
             <wp:effectExtent l="0" t="0" r="0" b="0"/>
             <wp:docPr id="358384324" name="Image 1"/>
@@ -110,10 +122,7 @@
         <w:jc w:val="center"/>
       </w:pPr>
       <w:r>
-        <w:t>Collectivité territoriale</w:t>
-      </w:r>
-      <w:r>
-        <w:t xml:space="preserve"> : Syctom, l’agence métropolitaine des déchets ménagers</w:t>
+        <w:t>Collectivité territoriale : Syctom, l’agence métropolitaine des déchets ménagers</w:t>
       </w:r>
     </w:p>
     <w:p>
@@ -122,14 +131,6 @@
       </w:pPr>
       <w:r>
         <w:t>Etablissement scolaire : IUT de Cachan</w:t>
-      </w:r>
-    </w:p>
-    <w:p>
-      <w:pPr>
-        <w:jc w:val="center"/>
-      </w:pPr>
-      <w:r>
-        <w:t>Apprenti Électricien bâtiment industriel</w:t>
       </w:r>
     </w:p>
     <w:p>
@@ -236,7 +237,7 @@
           <w:r>
             <w:fldChar w:fldCharType="separate"/>
           </w:r>
-          <w:hyperlink w:anchor="_Toc206417020" w:history="1">
+          <w:hyperlink w:anchor="_Toc206492249" w:history="1">
             <w:r>
               <w:rPr>
                 <w:rStyle w:val="Lienhypertexte"/>
@@ -263,7 +264,7 @@
                 <w:noProof/>
                 <w:webHidden/>
               </w:rPr>
-              <w:instrText xml:space="preserve"> PAGEREF _Toc206417020 \h </w:instrText>
+              <w:instrText xml:space="preserve"> PAGEREF _Toc206492249 \h </w:instrText>
             </w:r>
             <w:r>
               <w:rPr>
@@ -306,7 +307,7 @@
               <w:sz w:val="24"/>
             </w:rPr>
           </w:pPr>
-          <w:hyperlink w:anchor="_Toc206417021" w:history="1">
+          <w:hyperlink w:anchor="_Toc206492250" w:history="1">
             <w:r>
               <w:rPr>
                 <w:rStyle w:val="Lienhypertexte"/>
@@ -333,7 +334,7 @@
                 <w:noProof/>
                 <w:webHidden/>
               </w:rPr>
-              <w:instrText xml:space="preserve"> PAGEREF _Toc206417021 \h </w:instrText>
+              <w:instrText xml:space="preserve"> PAGEREF _Toc206492250 \h </w:instrText>
             </w:r>
             <w:r>
               <w:rPr>
@@ -376,7 +377,7 @@
               <w:sz w:val="24"/>
             </w:rPr>
           </w:pPr>
-          <w:hyperlink w:anchor="_Toc206417022" w:history="1">
+          <w:hyperlink w:anchor="_Toc206492251" w:history="1">
             <w:r>
               <w:rPr>
                 <w:rStyle w:val="Lienhypertexte"/>
@@ -404,7 +405,7 @@
                 <w:noProof/>
                 <w:webHidden/>
               </w:rPr>
-              <w:instrText xml:space="preserve"> PAGEREF _Toc206417022 \h </w:instrText>
+              <w:instrText xml:space="preserve"> PAGEREF _Toc206492251 \h </w:instrText>
             </w:r>
             <w:r>
               <w:rPr>
@@ -448,7 +449,7 @@
               <w:sz w:val="24"/>
             </w:rPr>
           </w:pPr>
-          <w:hyperlink w:anchor="_Toc206417023" w:history="1">
+          <w:hyperlink w:anchor="_Toc206492252" w:history="1">
             <w:r>
               <w:rPr>
                 <w:rStyle w:val="Lienhypertexte"/>
@@ -490,7 +491,7 @@
                 <w:noProof/>
                 <w:webHidden/>
               </w:rPr>
-              <w:instrText xml:space="preserve"> PAGEREF _Toc206417023 \h </w:instrText>
+              <w:instrText xml:space="preserve"> PAGEREF _Toc206492252 \h </w:instrText>
             </w:r>
             <w:r>
               <w:rPr>
@@ -534,7 +535,7 @@
               <w:sz w:val="24"/>
             </w:rPr>
           </w:pPr>
-          <w:hyperlink w:anchor="_Toc206417024" w:history="1">
+          <w:hyperlink w:anchor="_Toc206492253" w:history="1">
             <w:r>
               <w:rPr>
                 <w:rStyle w:val="Lienhypertexte"/>
@@ -576,7 +577,7 @@
                 <w:noProof/>
                 <w:webHidden/>
               </w:rPr>
-              <w:instrText xml:space="preserve"> PAGEREF _Toc206417024 \h </w:instrText>
+              <w:instrText xml:space="preserve"> PAGEREF _Toc206492253 \h </w:instrText>
             </w:r>
             <w:r>
               <w:rPr>
@@ -620,7 +621,7 @@
               <w:sz w:val="24"/>
             </w:rPr>
           </w:pPr>
-          <w:hyperlink w:anchor="_Toc206417025" w:history="1">
+          <w:hyperlink w:anchor="_Toc206492254" w:history="1">
             <w:r>
               <w:rPr>
                 <w:rStyle w:val="Lienhypertexte"/>
@@ -662,7 +663,7 @@
                 <w:noProof/>
                 <w:webHidden/>
               </w:rPr>
-              <w:instrText xml:space="preserve"> PAGEREF _Toc206417025 \h </w:instrText>
+              <w:instrText xml:space="preserve"> PAGEREF _Toc206492254 \h </w:instrText>
             </w:r>
             <w:r>
               <w:rPr>
@@ -706,7 +707,7 @@
               <w:sz w:val="24"/>
             </w:rPr>
           </w:pPr>
-          <w:hyperlink w:anchor="_Toc206417026" w:history="1">
+          <w:hyperlink w:anchor="_Toc206492255" w:history="1">
             <w:r>
               <w:rPr>
                 <w:rStyle w:val="Lienhypertexte"/>
@@ -748,7 +749,7 @@
                 <w:noProof/>
                 <w:webHidden/>
               </w:rPr>
-              <w:instrText xml:space="preserve"> PAGEREF _Toc206417026 \h </w:instrText>
+              <w:instrText xml:space="preserve"> PAGEREF _Toc206492255 \h </w:instrText>
             </w:r>
             <w:r>
               <w:rPr>
@@ -792,7 +793,7 @@
               <w:sz w:val="24"/>
             </w:rPr>
           </w:pPr>
-          <w:hyperlink w:anchor="_Toc206417027" w:history="1">
+          <w:hyperlink w:anchor="_Toc206492256" w:history="1">
             <w:r>
               <w:rPr>
                 <w:rStyle w:val="Lienhypertexte"/>
@@ -834,7 +835,7 @@
                 <w:noProof/>
                 <w:webHidden/>
               </w:rPr>
-              <w:instrText xml:space="preserve"> PAGEREF _Toc206417027 \h </w:instrText>
+              <w:instrText xml:space="preserve"> PAGEREF _Toc206492256 \h </w:instrText>
             </w:r>
             <w:r>
               <w:rPr>
@@ -854,7 +855,7 @@
                 <w:noProof/>
                 <w:webHidden/>
               </w:rPr>
-              <w:t>9</w:t>
+              <w:t>8</w:t>
             </w:r>
             <w:r>
               <w:rPr>
@@ -878,7 +879,7 @@
               <w:sz w:val="24"/>
             </w:rPr>
           </w:pPr>
-          <w:hyperlink w:anchor="_Toc206417028" w:history="1">
+          <w:hyperlink w:anchor="_Toc206492257" w:history="1">
             <w:r>
               <w:rPr>
                 <w:rStyle w:val="Lienhypertexte"/>
@@ -920,7 +921,7 @@
                 <w:noProof/>
                 <w:webHidden/>
               </w:rPr>
-              <w:instrText xml:space="preserve"> PAGEREF _Toc206417028 \h </w:instrText>
+              <w:instrText xml:space="preserve"> PAGEREF _Toc206492257 \h </w:instrText>
             </w:r>
             <w:r>
               <w:rPr>
@@ -964,7 +965,7 @@
               <w:sz w:val="24"/>
             </w:rPr>
           </w:pPr>
-          <w:hyperlink w:anchor="_Toc206417029" w:history="1">
+          <w:hyperlink w:anchor="_Toc206492258" w:history="1">
             <w:r>
               <w:rPr>
                 <w:rStyle w:val="Lienhypertexte"/>
@@ -1006,7 +1007,7 @@
                 <w:noProof/>
                 <w:webHidden/>
               </w:rPr>
-              <w:instrText xml:space="preserve"> PAGEREF _Toc206417029 \h </w:instrText>
+              <w:instrText xml:space="preserve"> PAGEREF _Toc206492258 \h </w:instrText>
             </w:r>
             <w:r>
               <w:rPr>
@@ -1050,7 +1051,7 @@
               <w:sz w:val="24"/>
             </w:rPr>
           </w:pPr>
-          <w:hyperlink w:anchor="_Toc206417030" w:history="1">
+          <w:hyperlink w:anchor="_Toc206492259" w:history="1">
             <w:r>
               <w:rPr>
                 <w:rStyle w:val="Lienhypertexte"/>
@@ -1092,7 +1093,7 @@
                 <w:noProof/>
                 <w:webHidden/>
               </w:rPr>
-              <w:instrText xml:space="preserve"> PAGEREF _Toc206417030 \h </w:instrText>
+              <w:instrText xml:space="preserve"> PAGEREF _Toc206492259 \h </w:instrText>
             </w:r>
             <w:r>
               <w:rPr>
@@ -1136,7 +1137,7 @@
               <w:sz w:val="24"/>
             </w:rPr>
           </w:pPr>
-          <w:hyperlink w:anchor="_Toc206417031" w:history="1">
+          <w:hyperlink w:anchor="_Toc206492260" w:history="1">
             <w:r>
               <w:rPr>
                 <w:rStyle w:val="Lienhypertexte"/>
@@ -1178,7 +1179,7 @@
                 <w:noProof/>
                 <w:webHidden/>
               </w:rPr>
-              <w:instrText xml:space="preserve"> PAGEREF _Toc206417031 \h </w:instrText>
+              <w:instrText xml:space="preserve"> PAGEREF _Toc206492260 \h </w:instrText>
             </w:r>
             <w:r>
               <w:rPr>
@@ -1222,7 +1223,7 @@
               <w:sz w:val="24"/>
             </w:rPr>
           </w:pPr>
-          <w:hyperlink w:anchor="_Toc206417032" w:history="1">
+          <w:hyperlink w:anchor="_Toc206492261" w:history="1">
             <w:r>
               <w:rPr>
                 <w:rStyle w:val="Lienhypertexte"/>
@@ -1264,7 +1265,7 @@
                 <w:noProof/>
                 <w:webHidden/>
               </w:rPr>
-              <w:instrText xml:space="preserve"> PAGEREF _Toc206417032 \h </w:instrText>
+              <w:instrText xml:space="preserve"> PAGEREF _Toc206492261 \h </w:instrText>
             </w:r>
             <w:r>
               <w:rPr>
@@ -1308,7 +1309,7 @@
               <w:sz w:val="24"/>
             </w:rPr>
           </w:pPr>
-          <w:hyperlink w:anchor="_Toc206417033" w:history="1">
+          <w:hyperlink w:anchor="_Toc206492262" w:history="1">
             <w:r>
               <w:rPr>
                 <w:rStyle w:val="Lienhypertexte"/>
@@ -1350,7 +1351,7 @@
                 <w:noProof/>
                 <w:webHidden/>
               </w:rPr>
-              <w:instrText xml:space="preserve"> PAGEREF _Toc206417033 \h </w:instrText>
+              <w:instrText xml:space="preserve"> PAGEREF _Toc206492262 \h </w:instrText>
             </w:r>
             <w:r>
               <w:rPr>
@@ -1394,7 +1395,7 @@
               <w:sz w:val="24"/>
             </w:rPr>
           </w:pPr>
-          <w:hyperlink w:anchor="_Toc206417034" w:history="1">
+          <w:hyperlink w:anchor="_Toc206492263" w:history="1">
             <w:r>
               <w:rPr>
                 <w:rStyle w:val="Lienhypertexte"/>
@@ -1436,7 +1437,7 @@
                 <w:noProof/>
                 <w:webHidden/>
               </w:rPr>
-              <w:instrText xml:space="preserve"> PAGEREF _Toc206417034 \h </w:instrText>
+              <w:instrText xml:space="preserve"> PAGEREF _Toc206492263 \h </w:instrText>
             </w:r>
             <w:r>
               <w:rPr>
@@ -1480,7 +1481,7 @@
               <w:sz w:val="24"/>
             </w:rPr>
           </w:pPr>
-          <w:hyperlink w:anchor="_Toc206417035" w:history="1">
+          <w:hyperlink w:anchor="_Toc206492264" w:history="1">
             <w:r>
               <w:rPr>
                 <w:rStyle w:val="Lienhypertexte"/>
@@ -1522,7 +1523,7 @@
                 <w:noProof/>
                 <w:webHidden/>
               </w:rPr>
-              <w:instrText xml:space="preserve"> PAGEREF _Toc206417035 \h </w:instrText>
+              <w:instrText xml:space="preserve"> PAGEREF _Toc206492264 \h </w:instrText>
             </w:r>
             <w:r>
               <w:rPr>
@@ -1566,7 +1567,7 @@
               <w:sz w:val="24"/>
             </w:rPr>
           </w:pPr>
-          <w:hyperlink w:anchor="_Toc206417036" w:history="1">
+          <w:hyperlink w:anchor="_Toc206492265" w:history="1">
             <w:r>
               <w:rPr>
                 <w:rStyle w:val="Lienhypertexte"/>
@@ -1608,7 +1609,7 @@
                 <w:noProof/>
                 <w:webHidden/>
               </w:rPr>
-              <w:instrText xml:space="preserve"> PAGEREF _Toc206417036 \h </w:instrText>
+              <w:instrText xml:space="preserve"> PAGEREF _Toc206492265 \h </w:instrText>
             </w:r>
             <w:r>
               <w:rPr>
@@ -1652,7 +1653,7 @@
               <w:sz w:val="24"/>
             </w:rPr>
           </w:pPr>
-          <w:hyperlink w:anchor="_Toc206417037" w:history="1">
+          <w:hyperlink w:anchor="_Toc206492266" w:history="1">
             <w:r>
               <w:rPr>
                 <w:rStyle w:val="Lienhypertexte"/>
@@ -1694,7 +1695,7 @@
                 <w:noProof/>
                 <w:webHidden/>
               </w:rPr>
-              <w:instrText xml:space="preserve"> PAGEREF _Toc206417037 \h </w:instrText>
+              <w:instrText xml:space="preserve"> PAGEREF _Toc206492266 \h </w:instrText>
             </w:r>
             <w:r>
               <w:rPr>
@@ -1738,7 +1739,7 @@
               <w:sz w:val="24"/>
             </w:rPr>
           </w:pPr>
-          <w:hyperlink w:anchor="_Toc206417038" w:history="1">
+          <w:hyperlink w:anchor="_Toc206492267" w:history="1">
             <w:r>
               <w:rPr>
                 <w:rStyle w:val="Lienhypertexte"/>
@@ -1780,7 +1781,7 @@
                 <w:noProof/>
                 <w:webHidden/>
               </w:rPr>
-              <w:instrText xml:space="preserve"> PAGEREF _Toc206417038 \h </w:instrText>
+              <w:instrText xml:space="preserve"> PAGEREF _Toc206492267 \h </w:instrText>
             </w:r>
             <w:r>
               <w:rPr>
@@ -1824,7 +1825,7 @@
               <w:sz w:val="24"/>
             </w:rPr>
           </w:pPr>
-          <w:hyperlink w:anchor="_Toc206417039" w:history="1">
+          <w:hyperlink w:anchor="_Toc206492268" w:history="1">
             <w:r>
               <w:rPr>
                 <w:rStyle w:val="Lienhypertexte"/>
@@ -1866,7 +1867,7 @@
                 <w:noProof/>
                 <w:webHidden/>
               </w:rPr>
-              <w:instrText xml:space="preserve"> PAGEREF _Toc206417039 \h </w:instrText>
+              <w:instrText xml:space="preserve"> PAGEREF _Toc206492268 \h </w:instrText>
             </w:r>
             <w:r>
               <w:rPr>
@@ -1910,7 +1911,7 @@
               <w:sz w:val="24"/>
             </w:rPr>
           </w:pPr>
-          <w:hyperlink w:anchor="_Toc206417040" w:history="1">
+          <w:hyperlink w:anchor="_Toc206492269" w:history="1">
             <w:r>
               <w:rPr>
                 <w:rStyle w:val="Lienhypertexte"/>
@@ -1952,7 +1953,7 @@
                 <w:noProof/>
                 <w:webHidden/>
               </w:rPr>
-              <w:instrText xml:space="preserve"> PAGEREF _Toc206417040 \h </w:instrText>
+              <w:instrText xml:space="preserve"> PAGEREF _Toc206492269 \h </w:instrText>
             </w:r>
             <w:r>
               <w:rPr>
@@ -1996,7 +1997,7 @@
               <w:sz w:val="24"/>
             </w:rPr>
           </w:pPr>
-          <w:hyperlink w:anchor="_Toc206417041" w:history="1">
+          <w:hyperlink w:anchor="_Toc206492270" w:history="1">
             <w:r>
               <w:rPr>
                 <w:rStyle w:val="Lienhypertexte"/>
@@ -2038,7 +2039,7 @@
                 <w:noProof/>
                 <w:webHidden/>
               </w:rPr>
-              <w:instrText xml:space="preserve"> PAGEREF _Toc206417041 \h </w:instrText>
+              <w:instrText xml:space="preserve"> PAGEREF _Toc206492270 \h </w:instrText>
             </w:r>
             <w:r>
               <w:rPr>
@@ -2082,7 +2083,7 @@
               <w:sz w:val="24"/>
             </w:rPr>
           </w:pPr>
-          <w:hyperlink w:anchor="_Toc206417042" w:history="1">
+          <w:hyperlink w:anchor="_Toc206492271" w:history="1">
             <w:r>
               <w:rPr>
                 <w:rStyle w:val="Lienhypertexte"/>
@@ -2124,7 +2125,7 @@
                 <w:noProof/>
                 <w:webHidden/>
               </w:rPr>
-              <w:instrText xml:space="preserve"> PAGEREF _Toc206417042 \h </w:instrText>
+              <w:instrText xml:space="preserve"> PAGEREF _Toc206492271 \h </w:instrText>
             </w:r>
             <w:r>
               <w:rPr>
@@ -2168,7 +2169,7 @@
               <w:sz w:val="24"/>
             </w:rPr>
           </w:pPr>
-          <w:hyperlink w:anchor="_Toc206417043" w:history="1">
+          <w:hyperlink w:anchor="_Toc206492272" w:history="1">
             <w:r>
               <w:rPr>
                 <w:rStyle w:val="Lienhypertexte"/>
@@ -2210,7 +2211,7 @@
                 <w:noProof/>
                 <w:webHidden/>
               </w:rPr>
-              <w:instrText xml:space="preserve"> PAGEREF _Toc206417043 \h </w:instrText>
+              <w:instrText xml:space="preserve"> PAGEREF _Toc206492272 \h </w:instrText>
             </w:r>
             <w:r>
               <w:rPr>
@@ -2254,7 +2255,7 @@
               <w:sz w:val="24"/>
             </w:rPr>
           </w:pPr>
-          <w:hyperlink w:anchor="_Toc206417044" w:history="1">
+          <w:hyperlink w:anchor="_Toc206492273" w:history="1">
             <w:r>
               <w:rPr>
                 <w:rStyle w:val="Lienhypertexte"/>
@@ -2296,7 +2297,7 @@
                 <w:noProof/>
                 <w:webHidden/>
               </w:rPr>
-              <w:instrText xml:space="preserve"> PAGEREF _Toc206417044 \h </w:instrText>
+              <w:instrText xml:space="preserve"> PAGEREF _Toc206492273 \h </w:instrText>
             </w:r>
             <w:r>
               <w:rPr>
@@ -2340,7 +2341,7 @@
               <w:sz w:val="24"/>
             </w:rPr>
           </w:pPr>
-          <w:hyperlink w:anchor="_Toc206417045" w:history="1">
+          <w:hyperlink w:anchor="_Toc206492274" w:history="1">
             <w:r>
               <w:rPr>
                 <w:rStyle w:val="Lienhypertexte"/>
@@ -2382,7 +2383,7 @@
                 <w:noProof/>
                 <w:webHidden/>
               </w:rPr>
-              <w:instrText xml:space="preserve"> PAGEREF _Toc206417045 \h </w:instrText>
+              <w:instrText xml:space="preserve"> PAGEREF _Toc206492274 \h </w:instrText>
             </w:r>
             <w:r>
               <w:rPr>
@@ -2426,7 +2427,7 @@
               <w:sz w:val="24"/>
             </w:rPr>
           </w:pPr>
-          <w:hyperlink w:anchor="_Toc206417046" w:history="1">
+          <w:hyperlink w:anchor="_Toc206492275" w:history="1">
             <w:r>
               <w:rPr>
                 <w:rStyle w:val="Lienhypertexte"/>
@@ -2468,7 +2469,7 @@
                 <w:noProof/>
                 <w:webHidden/>
               </w:rPr>
-              <w:instrText xml:space="preserve"> PAGEREF _Toc206417046 \h </w:instrText>
+              <w:instrText xml:space="preserve"> PAGEREF _Toc206492275 \h </w:instrText>
             </w:r>
             <w:r>
               <w:rPr>
@@ -2534,7 +2535,7 @@
           <w:numId w:val="0"/>
         </w:numPr>
       </w:pPr>
-      <w:bookmarkStart w:id="0" w:name="_Toc206417020"/>
+      <w:bookmarkStart w:id="0" w:name="_Toc206492249"/>
       <w:r>
         <w:lastRenderedPageBreak/>
         <w:t>Remerciements</w:t>
@@ -2544,12 +2545,80 @@
     <w:p/>
     <w:p>
       <w:r>
-        <w:t>Je tiens tout d’abord à remercier chaleureusement Monsieur Olivier Vasquez, qui m’a encadré tout au long de cette année d’alternance, en me guidant sur les différents projets auxquels j’ai pu contribuer. Son accompagnement bienveillant, ses conseils avisés et sa disponibilité ont grandement facilité mon intégration et ma progression.</w:t>
-      </w:r>
-    </w:p>
-    <w:p>
-      <w:r>
-        <w:t>Je souhaite également exprimer ma profonde gratitude à Madame Andra Cvasa-Macheret, Monsieur François Cardaropoli, Monsieur Sundar Syr Soupramanien, Madame Valérie Luta, Monsieur Éric Delaunay, Monsieur Niccolò Ruggini, Monsieur Yannick Bigouret et Madame Evelyne Canard.</w:t>
+        <w:t>Je tiens tout d’abord à remercier chaleureusement Monsieur Olivier V</w:t>
+      </w:r>
+      <w:r>
+        <w:t>ASQUEZ</w:t>
+      </w:r>
+      <w:r>
+        <w:t>, qui m’a encadré tout au long de cette année d’alternance, en me guidant sur les différents projets auxquels j’ai pu contribuer. Son accompagnement bienveillant, ses conseils avisés et sa disponibilité ont grandement facilité mon intégration et ma progression.</w:t>
+      </w:r>
+    </w:p>
+    <w:p>
+      <w:r>
+        <w:t>Je souhaite également exprimer ma profonde gratitude à Madame Andra C</w:t>
+      </w:r>
+      <w:r>
+        <w:t>VASA</w:t>
+      </w:r>
+      <w:r>
+        <w:t>-M</w:t>
+      </w:r>
+      <w:r>
+        <w:t>ACHERET</w:t>
+      </w:r>
+      <w:r>
+        <w:t xml:space="preserve">, Monsieur François </w:t>
+      </w:r>
+      <w:r>
+        <w:t>CARDAROPOLI</w:t>
+      </w:r>
+      <w:r>
+        <w:t xml:space="preserve">, Monsieur Sundar Syr </w:t>
+      </w:r>
+      <w:r>
+        <w:t>SOUPRAMANIEN</w:t>
+      </w:r>
+      <w:r>
+        <w:t>, Madame Valérie L</w:t>
+      </w:r>
+      <w:r>
+        <w:t>UTA</w:t>
+      </w:r>
+      <w:r>
+        <w:t xml:space="preserve">, Monsieur Éric </w:t>
+      </w:r>
+      <w:r>
+        <w:t>DELAUNAY</w:t>
+      </w:r>
+      <w:r>
+        <w:t xml:space="preserve">, Monsieur </w:t>
+      </w:r>
+      <w:proofErr w:type="spellStart"/>
+      <w:r>
+        <w:t>Niccolò</w:t>
+      </w:r>
+      <w:proofErr w:type="spellEnd"/>
+      <w:r>
+        <w:t xml:space="preserve"> </w:t>
+      </w:r>
+      <w:r>
+        <w:t>RUGGINI</w:t>
+      </w:r>
+      <w:r>
+        <w:t xml:space="preserve">, Monsieur Yannick </w:t>
+      </w:r>
+      <w:r>
+        <w:t xml:space="preserve">BIGOURET </w:t>
+      </w:r>
+      <w:r>
+        <w:t xml:space="preserve">et Madame Evelyne </w:t>
+      </w:r>
+      <w:r>
+        <w:t>CANARD</w:t>
+      </w:r>
+      <w:r>
+        <w:t>.</w:t>
       </w:r>
     </w:p>
     <w:p>
@@ -2573,7 +2642,7 @@
           <w:numId w:val="0"/>
         </w:numPr>
       </w:pPr>
-      <w:bookmarkStart w:id="1" w:name="_Toc206417021"/>
+      <w:bookmarkStart w:id="1" w:name="_Toc206492250"/>
       <w:r>
         <w:lastRenderedPageBreak/>
         <w:t>Résumé</w:t>
@@ -2600,13 +2669,7 @@
         <w:t>Ce travail m’a permis d’acquérir des compétences techniques, méthodologiques et réglementaires, tout en me confrontant aux réalités d’un projet industriel d’envergure.</w:t>
       </w:r>
     </w:p>
-    <w:p>
-      <w:pPr>
-        <w:rPr>
-          <w:lang w:val="en-GB"/>
-        </w:rPr>
-      </w:pPr>
-    </w:p>
+    <w:p/>
     <w:p>
       <w:pPr>
         <w:pStyle w:val="Titre1"/>
@@ -2618,7 +2681,7 @@
           <w:lang w:val="en-GB"/>
         </w:rPr>
       </w:pPr>
-      <w:bookmarkStart w:id="2" w:name="_Toc206417022"/>
+      <w:bookmarkStart w:id="2" w:name="_Toc206492251"/>
       <w:r>
         <w:rPr>
           <w:lang w:val="en-GB"/>
@@ -2637,7 +2700,7 @@
         <w:rPr>
           <w:lang w:val="en-GB"/>
         </w:rPr>
-        <w:t>During this year of work-study, I took part in several assignments, the main one being the development of the technical file for the renewal of the Building Management System (BMS) at the Isséane Energy Recovery Unit (UVE). This mission led to the launch of a subsequent contract within the framework of an electricity framework agreement, which had a single designated contractor.</w:t>
+        <w:t>During this year of work-study, I took part in several assignments, the main one being the development of the technical file for the renewal of the Building Management System (BMS) at the Isséane Energy Recovery Unit. This mission led to the launch of a subsequent contract within the framework of an electricity framework agreement, which had a single designated contractor.</w:t>
       </w:r>
     </w:p>
     <w:p>
@@ -2663,7 +2726,21 @@
         <w:rPr>
           <w:lang w:val="en-GB"/>
         </w:rPr>
-        <w:t>I also became familiar with various software tools, such as AutoCAD, to analyze electrical diagrams and produce system synoptics. Finally, I was actively involved in the drafting and initiation of the subsequent contract, ensuring that both technical and legal requirements outlined in the specifications were met.</w:t>
+        <w:t xml:space="preserve">I also became familiar with various software tools, such as AutoCAD, to </w:t>
+      </w:r>
+      <w:proofErr w:type="spellStart"/>
+      <w:r>
+        <w:rPr>
+          <w:lang w:val="en-GB"/>
+        </w:rPr>
+        <w:t>analyze</w:t>
+      </w:r>
+      <w:proofErr w:type="spellEnd"/>
+      <w:r>
+        <w:rPr>
+          <w:lang w:val="en-GB"/>
+        </w:rPr>
+        <w:t xml:space="preserve"> electrical diagrams and produce system synoptics. Finally, I was actively involved in the drafting and initiation of the subsequent contract, ensuring that both technical and legal requirements outlined in the specifications were met.</w:t>
       </w:r>
     </w:p>
     <w:p>
@@ -2678,8 +2755,23 @@
         </w:rPr>
         <w:t>This project enabled me to acquire technical, methodological, and regulatory skills, while gaining insight into the constraints and challenges of a large-scale industrial project.</w:t>
       </w:r>
-      <w:r>
+    </w:p>
+    <w:p>
+      <w:pPr>
+        <w:jc w:val="left"/>
         <w:rPr>
+          <w:rFonts w:asciiTheme="majorHAnsi" w:eastAsiaTheme="majorEastAsia" w:hAnsiTheme="majorHAnsi" w:cstheme="majorBidi"/>
+          <w:b/>
+          <w:color w:val="000000" w:themeColor="text1"/>
+          <w:sz w:val="28"/>
+          <w:szCs w:val="40"/>
+          <w:highlight w:val="lightGray"/>
+          <w:lang w:val="en-GB"/>
+        </w:rPr>
+      </w:pPr>
+      <w:r>
+        <w:rPr>
+          <w:highlight w:val="lightGray"/>
           <w:lang w:val="en-GB"/>
         </w:rPr>
         <w:br w:type="page"/>
@@ -2689,7 +2781,7 @@
       <w:pPr>
         <w:pStyle w:val="Titre1"/>
       </w:pPr>
-      <w:bookmarkStart w:id="3" w:name="_Toc206417023"/>
+      <w:bookmarkStart w:id="3" w:name="_Toc206492252"/>
       <w:r>
         <w:lastRenderedPageBreak/>
         <w:t>Présentation du Syctom, l’agence métropolitaine des déchets ménagers</w:t>
@@ -2735,9 +2827,9 @@
           <w:noProof/>
         </w:rPr>
         <w:drawing>
-          <wp:inline distT="0" distB="0" distL="0" distR="0" wp14:anchorId="640A19CE" wp14:editId="2594632F">
+          <wp:inline distT="0" distB="0" distL="0" distR="0" wp14:anchorId="640A19CE" wp14:editId="6160403E">
             <wp:extent cx="4974303" cy="4578968"/>
-            <wp:effectExtent l="0" t="0" r="0" b="0"/>
+            <wp:effectExtent l="19050" t="19050" r="17145" b="12700"/>
             <wp:docPr id="675052443" name="Image 5" descr="Une image contenant carte, texte, atlas&#10;&#10;Le contenu généré par l’IA peut être incorrect."/>
             <wp:cNvGraphicFramePr>
               <a:graphicFrameLocks xmlns:a="http://schemas.openxmlformats.org/drawingml/2006/main" noChangeAspect="1"/>
@@ -2774,7 +2866,11 @@
                     </a:prstGeom>
                     <a:noFill/>
                     <a:ln>
-                      <a:noFill/>
+                      <a:solidFill>
+                        <a:schemeClr val="bg1">
+                          <a:lumMod val="75000"/>
+                        </a:schemeClr>
+                      </a:solidFill>
                     </a:ln>
                   </pic:spPr>
                 </pic:pic>
@@ -2807,7 +2903,13 @@
         <w:t>déchets incinérés</w:t>
       </w:r>
       <w:r>
-        <w:t xml:space="preserve"> et ces 1 de déchets trié chaque année.</w:t>
+        <w:t xml:space="preserve"> et ces </w:t>
+      </w:r>
+      <w:r>
+        <w:t xml:space="preserve">2 millions </w:t>
+      </w:r>
+      <w:r>
+        <w:t>de déchets trié chaque année.</w:t>
       </w:r>
     </w:p>
     <w:p>
@@ -2833,7 +2935,15 @@
         <w:t xml:space="preserve">3 Usine de Valorisation Energétique, permettant de produire </w:t>
       </w:r>
       <w:r>
-        <w:t>138GWh d’électricité et 2179 GWh de vapeur produit chaque année</w:t>
+        <w:t xml:space="preserve">138GWh d’électricité et 2179 </w:t>
+      </w:r>
+      <w:proofErr w:type="gramStart"/>
+      <w:r>
+        <w:t>GWh</w:t>
+      </w:r>
+      <w:proofErr w:type="gramEnd"/>
+      <w:r>
+        <w:t xml:space="preserve"> de vapeur produit chaque année</w:t>
       </w:r>
     </w:p>
     <w:p>
@@ -2845,7 +2955,13 @@
         </w:numPr>
       </w:pPr>
       <w:r>
-        <w:t xml:space="preserve">4 centre de tri permettant de </w:t>
+        <w:t xml:space="preserve">4 </w:t>
+      </w:r>
+      <w:r>
+        <w:t>centres</w:t>
+      </w:r>
+      <w:r>
+        <w:t xml:space="preserve"> de tri permettant de </w:t>
       </w:r>
       <w:r>
         <w:t>trier</w:t>
@@ -2902,9 +3018,9 @@
           <w:noProof/>
         </w:rPr>
         <w:drawing>
-          <wp:inline distT="0" distB="0" distL="0" distR="0" wp14:anchorId="0C401E26" wp14:editId="7777042E">
+          <wp:inline distT="0" distB="0" distL="0" distR="0" wp14:anchorId="0C401E26" wp14:editId="01C87902">
             <wp:extent cx="5760720" cy="4742815"/>
-            <wp:effectExtent l="0" t="0" r="0" b="635"/>
+            <wp:effectExtent l="19050" t="19050" r="11430" b="19685"/>
             <wp:docPr id="785783194" name="Image 6" descr="Une image contenant texte, carte, atlas&#10;&#10;Le contenu généré par l’IA peut être incorrect."/>
             <wp:cNvGraphicFramePr>
               <a:graphicFrameLocks xmlns:a="http://schemas.openxmlformats.org/drawingml/2006/main" noChangeAspect="1"/>
@@ -2941,7 +3057,11 @@
                     </a:prstGeom>
                     <a:noFill/>
                     <a:ln>
-                      <a:noFill/>
+                      <a:solidFill>
+                        <a:schemeClr val="bg1">
+                          <a:lumMod val="75000"/>
+                        </a:schemeClr>
+                      </a:solidFill>
                     </a:ln>
                   </pic:spPr>
                 </pic:pic>
@@ -2973,7 +3093,7 @@
       <w:pPr>
         <w:pStyle w:val="Titre1"/>
       </w:pPr>
-      <w:bookmarkStart w:id="4" w:name="_Toc206417024"/>
+      <w:bookmarkStart w:id="4" w:name="_Toc206492253"/>
       <w:r>
         <w:lastRenderedPageBreak/>
         <w:t>Missions effectuées</w:t>
@@ -2997,7 +3117,7 @@
       <w:pPr>
         <w:pStyle w:val="Titre2"/>
       </w:pPr>
-      <w:bookmarkStart w:id="5" w:name="_Toc206417025"/>
+      <w:bookmarkStart w:id="5" w:name="_Toc206492254"/>
       <w:r>
         <w:t>Renouvèlement de la GTB sur le site d’Isséane</w:t>
       </w:r>
@@ -3008,10 +3128,16 @@
         <w:t xml:space="preserve">L’Usine de Valorisation Energétique d’Isséane, </w:t>
       </w:r>
       <w:r>
-        <w:t>se divise en deux zones distincts, la premières zone dites «</w:t>
-      </w:r>
-      <w:r>
-        <w:t>bâtiments</w:t>
+        <w:t xml:space="preserve">se divise en </w:t>
+      </w:r>
+      <w:r>
+        <w:t>deux zones distinctes</w:t>
+      </w:r>
+      <w:r>
+        <w:t>, la premières zone dites</w:t>
+      </w:r>
+      <w:r>
+        <w:t xml:space="preserve"> « bâtiments</w:t>
       </w:r>
       <w:r>
         <w:t> process » ou s’effectue le traitement des déchets ménagers, et la seconde zone dite « </w:t>
@@ -3020,10 +3146,21 @@
         <w:t>bâtiments administratif », ou s’effectue diverses activités, ou on peut retrouver des preneurs</w:t>
       </w:r>
       <w:r>
-        <w:t xml:space="preserve">, les bureau du syctom ainsi que celui de l’exploitant. </w:t>
-      </w:r>
-    </w:p>
-    <w:p/>
+        <w:t xml:space="preserve">, </w:t>
+      </w:r>
+      <w:r>
+        <w:t>les bureaux</w:t>
+      </w:r>
+      <w:r>
+        <w:t xml:space="preserve"> du </w:t>
+      </w:r>
+      <w:r>
+        <w:t>Syctom</w:t>
+      </w:r>
+      <w:r>
+        <w:t xml:space="preserve"> ainsi que celui de l’exploitant. </w:t>
+      </w:r>
+    </w:p>
     <w:p>
       <w:r>
         <w:t xml:space="preserve">La GTB qui </w:t>
@@ -3038,7 +3175,19 @@
         <w:t xml:space="preserve"> devenue obsolète de fait </w:t>
       </w:r>
       <w:r>
-        <w:t xml:space="preserve">que les équipements se sont usé avec le temps, a priori d’une mauvaise maintenance de la GTB et due fait </w:t>
+        <w:t xml:space="preserve">que les équipements se sont </w:t>
+      </w:r>
+      <w:r>
+        <w:t>usés</w:t>
+      </w:r>
+      <w:r>
+        <w:t xml:space="preserve"> avec le temps, a priori d’une mauvaise maintenance de la GTB et </w:t>
+      </w:r>
+      <w:r>
+        <w:t>du</w:t>
+      </w:r>
+      <w:r>
+        <w:t xml:space="preserve"> fait </w:t>
       </w:r>
       <w:r>
         <w:t xml:space="preserve">qu’on ne peut plus acheter </w:t>
@@ -3135,11 +3284,16 @@
       </w:r>
     </w:p>
     <w:p>
+      <w:proofErr w:type="gramStart"/>
       <w:r>
         <w:t>i</w:t>
       </w:r>
       <w:r>
-        <w:t>l faut passer par la création d’un marché subséquent</w:t>
+        <w:t>l</w:t>
+      </w:r>
+      <w:proofErr w:type="gramEnd"/>
+      <w:r>
+        <w:t xml:space="preserve"> faut passer par la création d’un marché subséquent</w:t>
       </w:r>
       <w:r>
         <w:t>,</w:t>
@@ -3180,7 +3334,7 @@
       <w:pPr>
         <w:pStyle w:val="Titre2"/>
       </w:pPr>
-      <w:bookmarkStart w:id="6" w:name="_Toc206417026"/>
+      <w:bookmarkStart w:id="6" w:name="_Toc206492255"/>
       <w:r>
         <w:t>Installation de barrières sur le site d’</w:t>
       </w:r>
@@ -3194,20 +3348,20 @@
       <w:pPr>
         <w:pStyle w:val="Titre2"/>
       </w:pPr>
-      <w:bookmarkStart w:id="7" w:name="_Toc206417027"/>
+      <w:bookmarkStart w:id="7" w:name="_Toc206492256"/>
+      <w:r>
+        <w:t>Installation de liaison optique sur le site de Saint Ouen</w:t>
+      </w:r>
+      <w:bookmarkEnd w:id="7"/>
+    </w:p>
+    <w:p/>
+    <w:p>
+      <w:pPr>
+        <w:pStyle w:val="Titre2"/>
+      </w:pPr>
+      <w:bookmarkStart w:id="8" w:name="_Toc206492257"/>
       <w:r>
         <w:lastRenderedPageBreak/>
-        <w:t>Installation de liaison optique sur le site de Saint Ouen</w:t>
-      </w:r>
-      <w:bookmarkEnd w:id="7"/>
-    </w:p>
-    <w:p/>
-    <w:p>
-      <w:pPr>
-        <w:pStyle w:val="Titre2"/>
-      </w:pPr>
-      <w:bookmarkStart w:id="8" w:name="_Toc206417028"/>
-      <w:r>
         <w:t>Estimation budget installation borne de recharge électrique site d’Isséane</w:t>
       </w:r>
       <w:bookmarkEnd w:id="8"/>
@@ -3494,7 +3648,7 @@
       <w:pPr>
         <w:pStyle w:val="Titre1"/>
       </w:pPr>
-      <w:bookmarkStart w:id="9" w:name="_Toc206417029"/>
+      <w:bookmarkStart w:id="9" w:name="_Toc206492258"/>
       <w:r>
         <w:t>Réglementation en vigueur</w:t>
       </w:r>
@@ -3504,7 +3658,7 @@
       <w:pPr>
         <w:pStyle w:val="Titre2"/>
       </w:pPr>
-      <w:bookmarkStart w:id="10" w:name="_Toc206417030"/>
+      <w:bookmarkStart w:id="10" w:name="_Toc206492259"/>
       <w:r>
         <w:t>Loi d’Orientation des Mobilités</w:t>
       </w:r>
@@ -3558,7 +3712,7 @@
       <w:pPr>
         <w:pStyle w:val="Titre1"/>
       </w:pPr>
-      <w:bookmarkStart w:id="11" w:name="_Toc206417031"/>
+      <w:bookmarkStart w:id="11" w:name="_Toc206492260"/>
       <w:r>
         <w:lastRenderedPageBreak/>
         <w:t>Types et spécifications des bornes de recharge</w:t>
@@ -3569,7 +3723,7 @@
       <w:pPr>
         <w:pStyle w:val="Titre2"/>
       </w:pPr>
-      <w:bookmarkStart w:id="12" w:name="_Toc206417032"/>
+      <w:bookmarkStart w:id="12" w:name="_Toc206492261"/>
       <w:r>
         <w:t>La borne</w:t>
       </w:r>
@@ -4024,7 +4178,7 @@
       <w:pPr>
         <w:pStyle w:val="Titre2"/>
       </w:pPr>
-      <w:bookmarkStart w:id="13" w:name="_Toc206417033"/>
+      <w:bookmarkStart w:id="13" w:name="_Toc206492262"/>
       <w:r>
         <w:lastRenderedPageBreak/>
         <w:t>Gestion du paiement des bornes</w:t>
@@ -4040,7 +4194,7 @@
       <w:pPr>
         <w:pStyle w:val="Titre3"/>
       </w:pPr>
-      <w:bookmarkStart w:id="14" w:name="_Toc206417034"/>
+      <w:bookmarkStart w:id="14" w:name="_Toc206492263"/>
       <w:r>
         <w:t>Définition</w:t>
       </w:r>
@@ -4118,7 +4272,7 @@
       <w:pPr>
         <w:pStyle w:val="Titre3"/>
       </w:pPr>
-      <w:bookmarkStart w:id="15" w:name="_Toc206417035"/>
+      <w:bookmarkStart w:id="15" w:name="_Toc206492264"/>
       <w:r>
         <w:t>Badge interopérable</w:t>
       </w:r>
@@ -4126,7 +4280,18 @@
     </w:p>
     <w:p>
       <w:r>
-        <w:t>Le badge de recharge est similaire à celui que l'on possède à Kadence, il contient des informations d’identification, mais aussi des données spécifiques liées à la gestion de la recharge. Ces informations comprennent généralement :</w:t>
+        <w:t xml:space="preserve">Le badge de recharge est similaire à celui que l'on possède à </w:t>
+      </w:r>
+      <w:proofErr w:type="spellStart"/>
+      <w:r>
+        <w:t>Kadence</w:t>
+      </w:r>
+      <w:proofErr w:type="spellEnd"/>
+      <w:r>
+        <w:t>, il contient des informations d’identification, mais aussi des données spécifiques liées à la gestion de la recharge. Ces informations comprennent généralement :</w:t>
+      </w:r>
+      <w:r>
+        <w:t xml:space="preserve"> </w:t>
       </w:r>
     </w:p>
     <w:p>
@@ -4245,7 +4410,7 @@
       <w:pPr>
         <w:pStyle w:val="Titre3"/>
       </w:pPr>
-      <w:bookmarkStart w:id="16" w:name="_Toc206417036"/>
+      <w:bookmarkStart w:id="16" w:name="_Toc206492265"/>
       <w:r>
         <w:t>Terminal de paiement</w:t>
       </w:r>
@@ -4287,7 +4452,7 @@
       <w:pPr>
         <w:pStyle w:val="Titre3"/>
       </w:pPr>
-      <w:bookmarkStart w:id="17" w:name="_Toc206417037"/>
+      <w:bookmarkStart w:id="17" w:name="_Toc206492266"/>
       <w:r>
         <w:t>Logiciel de supervision</w:t>
       </w:r>
@@ -4321,7 +4486,7 @@
       <w:pPr>
         <w:pStyle w:val="Titre1"/>
       </w:pPr>
-      <w:bookmarkStart w:id="18" w:name="_Toc206417038"/>
+      <w:bookmarkStart w:id="18" w:name="_Toc206492267"/>
       <w:r>
         <w:t>Cas d</w:t>
       </w:r>
@@ -4465,7 +4630,7 @@
       <w:pPr>
         <w:pStyle w:val="Titre2"/>
       </w:pPr>
-      <w:bookmarkStart w:id="19" w:name="_Toc206417039"/>
+      <w:bookmarkStart w:id="19" w:name="_Toc206492268"/>
       <w:r>
         <w:t>Première possibilité</w:t>
       </w:r>
@@ -4560,7 +4725,7 @@
       <w:pPr>
         <w:pStyle w:val="Titre2"/>
       </w:pPr>
-      <w:bookmarkStart w:id="20" w:name="_Toc206417040"/>
+      <w:bookmarkStart w:id="20" w:name="_Toc206492269"/>
       <w:r>
         <w:t>Deuxième possibilité</w:t>
       </w:r>
@@ -4608,7 +4773,7 @@
       <w:pPr>
         <w:pStyle w:val="Titre2"/>
       </w:pPr>
-      <w:bookmarkStart w:id="21" w:name="_Toc206417041"/>
+      <w:bookmarkStart w:id="21" w:name="_Toc206492270"/>
       <w:r>
         <w:t>Comment faire payer l’utilisation de la borne de recharge</w:t>
       </w:r>
@@ -4694,7 +4859,7 @@
       <w:pPr>
         <w:pStyle w:val="Titre2"/>
       </w:pPr>
-      <w:bookmarkStart w:id="22" w:name="_Toc206417042"/>
+      <w:bookmarkStart w:id="22" w:name="_Toc206492271"/>
       <w:r>
         <w:t>Détail des travaux</w:t>
       </w:r>
@@ -4704,7 +4869,7 @@
       <w:pPr>
         <w:pStyle w:val="Titre3"/>
       </w:pPr>
-      <w:bookmarkStart w:id="23" w:name="_Toc206417043"/>
+      <w:bookmarkStart w:id="23" w:name="_Toc206492272"/>
       <w:r>
         <w:t>Electricité</w:t>
       </w:r>
@@ -4816,7 +4981,7 @@
       <w:pPr>
         <w:pStyle w:val="Titre3"/>
       </w:pPr>
-      <w:bookmarkStart w:id="24" w:name="_Toc206417044"/>
+      <w:bookmarkStart w:id="24" w:name="_Toc206492273"/>
       <w:r>
         <w:t>Génie civil</w:t>
       </w:r>
@@ -4842,7 +5007,7 @@
       <w:pPr>
         <w:pStyle w:val="Titre3"/>
       </w:pPr>
-      <w:bookmarkStart w:id="25" w:name="_Toc206417045"/>
+      <w:bookmarkStart w:id="25" w:name="_Toc206492274"/>
       <w:r>
         <w:t>Estimation</w:t>
       </w:r>
@@ -4918,7 +5083,7 @@
       <w:pPr>
         <w:pStyle w:val="Titre1"/>
       </w:pPr>
-      <w:bookmarkStart w:id="26" w:name="_Toc206417046"/>
+      <w:bookmarkStart w:id="26" w:name="_Toc206492275"/>
       <w:r>
         <w:t>Annexe</w:t>
       </w:r>
@@ -5152,6 +5317,9 @@
       <w:pStyle w:val="En-tte"/>
     </w:pPr>
     <w:r>
+      <w:rPr>
+        <w:noProof/>
+      </w:rPr>
       <w:drawing>
         <wp:anchor distT="0" distB="0" distL="114300" distR="114300" simplePos="0" relativeHeight="251659264" behindDoc="0" locked="0" layoutInCell="1" allowOverlap="1" wp14:anchorId="154B117C" wp14:editId="065B69CA">
           <wp:simplePos x="0" y="0"/>
@@ -5210,6 +5378,9 @@
       </w:drawing>
     </w:r>
     <w:r>
+      <w:rPr>
+        <w:noProof/>
+      </w:rPr>
       <w:drawing>
         <wp:anchor distT="0" distB="0" distL="114300" distR="114300" simplePos="0" relativeHeight="251660288" behindDoc="0" locked="0" layoutInCell="1" allowOverlap="1" wp14:anchorId="2CB8B517" wp14:editId="416AE0BE">
           <wp:simplePos x="0" y="0"/>
@@ -5289,6 +5460,9 @@
       <w:pStyle w:val="En-tte"/>
     </w:pPr>
     <w:r>
+      <w:rPr>
+        <w:noProof/>
+      </w:rPr>
       <w:drawing>
         <wp:anchor distT="0" distB="0" distL="114300" distR="114300" simplePos="0" relativeHeight="251662336" behindDoc="0" locked="0" layoutInCell="1" allowOverlap="1" wp14:anchorId="71B985B8" wp14:editId="5FB7FF00">
           <wp:simplePos x="0" y="0"/>
@@ -5347,6 +5521,9 @@
       </w:drawing>
     </w:r>
     <w:r>
+      <w:rPr>
+        <w:noProof/>
+      </w:rPr>
       <w:drawing>
         <wp:anchor distT="0" distB="0" distL="114300" distR="114300" simplePos="0" relativeHeight="251663360" behindDoc="0" locked="0" layoutInCell="1" allowOverlap="1" wp14:anchorId="778D3F50" wp14:editId="6098C485">
           <wp:simplePos x="0" y="0"/>
@@ -7473,6 +7650,7 @@
   <w:style w:type="character" w:default="1" w:styleId="Policepardfaut">
     <w:name w:val="Default Paragraph Font"/>
     <w:uiPriority w:val="1"/>
+    <w:semiHidden/>
     <w:unhideWhenUsed/>
   </w:style>
   <w:style w:type="table" w:default="1" w:styleId="TableauNormal">

</xml_diff>